<commit_message>
Added text to 1338 and 1339 and a paragraph about publication rights in EU
</commit_message>
<xml_diff>
--- a/Pages.docx
+++ b/Pages.docx
@@ -148,6 +148,24 @@
           <w:rFonts w:ascii="Times New Roman" w:hAnsi="Times New Roman" w:cs="Times New Roman"/>
           <w:sz w:val="24"/>
           <w:szCs w:val="24"/>
+          <w:lang w:val="en-US"/>
+        </w:rPr>
+      </w:pPr>
+      <w:r>
+        <w:rPr>
+          <w:rFonts w:ascii="Times New Roman" w:hAnsi="Times New Roman" w:cs="Times New Roman"/>
+          <w:sz w:val="24"/>
+          <w:szCs w:val="24"/>
+        </w:rPr>
+        <w:t>«Права публикатора рассматриваются в комплексе статей ГК РФ, с 1337ой по 1344ую».</w:t>
+      </w:r>
+    </w:p>
+    <w:p>
+      <w:pPr>
+        <w:rPr>
+          <w:rFonts w:ascii="Times New Roman" w:hAnsi="Times New Roman" w:cs="Times New Roman"/>
+          <w:sz w:val="24"/>
+          <w:szCs w:val="24"/>
         </w:rPr>
       </w:pPr>
       <w:r>
@@ -401,17 +419,33 @@
           <w:rFonts w:ascii="Times New Roman" w:hAnsi="Times New Roman" w:cs="Times New Roman"/>
           <w:sz w:val="24"/>
           <w:szCs w:val="24"/>
+        </w:rPr>
+        <w:t>[</w:t>
+      </w:r>
+      <w:r>
+        <w:rPr>
+          <w:rFonts w:ascii="Times New Roman" w:hAnsi="Times New Roman" w:cs="Times New Roman"/>
+          <w:sz w:val="24"/>
+          <w:szCs w:val="24"/>
+        </w:rPr>
+        <w:t xml:space="preserve">А вот лет через 10 начнут хранить </w:t>
+      </w:r>
+      <w:r>
+        <w:rPr>
+          <w:rFonts w:ascii="Times New Roman" w:hAnsi="Times New Roman" w:cs="Times New Roman"/>
+          <w:sz w:val="24"/>
+          <w:szCs w:val="24"/>
           <w:lang w:val="en-US"/>
         </w:rPr>
-        <w:t>[</w:t>
-      </w:r>
-      <w:r>
-        <w:rPr>
-          <w:rFonts w:ascii="Times New Roman" w:hAnsi="Times New Roman" w:cs="Times New Roman"/>
-          <w:sz w:val="24"/>
-          <w:szCs w:val="24"/>
-        </w:rPr>
-        <w:t xml:space="preserve">А вот лет через 10 начнут хранить </w:t>
+        <w:t>legacy</w:t>
+      </w:r>
+      <w:r>
+        <w:rPr>
+          <w:rFonts w:ascii="Times New Roman" w:hAnsi="Times New Roman" w:cs="Times New Roman"/>
+          <w:sz w:val="24"/>
+          <w:szCs w:val="24"/>
+        </w:rPr>
+        <w:t xml:space="preserve"> </w:t>
       </w:r>
       <w:r>
         <w:rPr>
@@ -420,7 +454,15 @@
           <w:szCs w:val="24"/>
           <w:lang w:val="en-US"/>
         </w:rPr>
-        <w:t xml:space="preserve">legacy code </w:t>
+        <w:t>code</w:t>
+      </w:r>
+      <w:r>
+        <w:rPr>
+          <w:rFonts w:ascii="Times New Roman" w:hAnsi="Times New Roman" w:cs="Times New Roman"/>
+          <w:sz w:val="24"/>
+          <w:szCs w:val="24"/>
+        </w:rPr>
+        <w:t xml:space="preserve"> </w:t>
       </w:r>
       <w:r>
         <w:rPr>
@@ -435,17 +477,85 @@
           <w:rFonts w:ascii="Times New Roman" w:hAnsi="Times New Roman" w:cs="Times New Roman"/>
           <w:sz w:val="24"/>
           <w:szCs w:val="24"/>
+        </w:rPr>
+        <w:t>]</w:t>
+      </w:r>
+      <w:r>
+        <w:rPr>
+          <w:rFonts w:ascii="Times New Roman" w:hAnsi="Times New Roman" w:cs="Times New Roman"/>
+          <w:sz w:val="24"/>
+          <w:szCs w:val="24"/>
+        </w:rPr>
+        <w:t>».</w:t>
+      </w:r>
+    </w:p>
+    <w:p>
+      <w:pPr>
+        <w:rPr>
+          <w:rFonts w:ascii="Times New Roman" w:hAnsi="Times New Roman" w:cs="Times New Roman"/>
+          <w:sz w:val="24"/>
+          <w:szCs w:val="24"/>
+        </w:rPr>
+      </w:pPr>
+      <w:r>
+        <w:rPr>
+          <w:rFonts w:ascii="Times New Roman" w:hAnsi="Times New Roman" w:cs="Times New Roman"/>
+          <w:sz w:val="24"/>
+          <w:szCs w:val="24"/>
+        </w:rPr>
+        <w:t>3. Положения, предусмотренные настоящим параграфом, не распространяются на произведения, находящиеся в государственных и муниципальных архивах.</w:t>
+      </w:r>
+    </w:p>
+    <w:p>
+      <w:pPr>
+        <w:rPr>
+          <w:rFonts w:ascii="Times New Roman" w:hAnsi="Times New Roman" w:cs="Times New Roman"/>
+          <w:sz w:val="24"/>
+          <w:szCs w:val="24"/>
+        </w:rPr>
+      </w:pPr>
+    </w:p>
+    <w:p>
+      <w:pPr>
+        <w:rPr>
+          <w:rFonts w:ascii="Times New Roman" w:hAnsi="Times New Roman" w:cs="Times New Roman"/>
+          <w:sz w:val="24"/>
+          <w:szCs w:val="24"/>
+        </w:rPr>
+      </w:pPr>
+      <w:r>
+        <w:rPr>
+          <w:rFonts w:ascii="Times New Roman" w:hAnsi="Times New Roman" w:cs="Times New Roman"/>
+          <w:sz w:val="24"/>
+          <w:szCs w:val="24"/>
           <w:lang w:val="en-US"/>
         </w:rPr>
-        <w:t>]</w:t>
-      </w:r>
-      <w:r>
-        <w:rPr>
-          <w:rFonts w:ascii="Times New Roman" w:hAnsi="Times New Roman" w:cs="Times New Roman"/>
-          <w:sz w:val="24"/>
-          <w:szCs w:val="24"/>
-        </w:rPr>
-        <w:t>».</w:t>
+        <w:t>II</w:t>
+      </w:r>
+      <w:r>
+        <w:rPr>
+          <w:rFonts w:ascii="Times New Roman" w:hAnsi="Times New Roman" w:cs="Times New Roman"/>
+          <w:sz w:val="24"/>
+          <w:szCs w:val="24"/>
+        </w:rPr>
+        <w:t>.</w:t>
+      </w:r>
+    </w:p>
+    <w:p>
+      <w:pPr>
+        <w:rPr>
+          <w:rFonts w:ascii="Times New Roman" w:hAnsi="Times New Roman" w:cs="Times New Roman"/>
+          <w:sz w:val="24"/>
+          <w:szCs w:val="24"/>
+        </w:rPr>
+      </w:pPr>
+      <w:r>
+        <w:rPr>
+          <w:rFonts w:ascii="Times New Roman" w:hAnsi="Times New Roman" w:cs="Times New Roman"/>
+          <w:sz w:val="24"/>
+          <w:szCs w:val="24"/>
+        </w:rPr>
+        <w:t>Статья 1338 ГК РФ:</w:t>
       </w:r>
     </w:p>
     <w:p>
@@ -455,76 +565,6 @@
           <w:sz w:val="24"/>
           <w:szCs w:val="24"/>
           <w:lang w:val="en-US"/>
-        </w:rPr>
-      </w:pPr>
-      <w:r>
-        <w:rPr>
-          <w:rFonts w:ascii="Times New Roman" w:hAnsi="Times New Roman" w:cs="Times New Roman"/>
-          <w:sz w:val="24"/>
-          <w:szCs w:val="24"/>
-        </w:rPr>
-        <w:t>3. Положения, предусмотренные настоящим параграфом, не распространяются на произведения, находящиеся в государственных и муниципальных архивах.</w:t>
-      </w:r>
-    </w:p>
-    <w:p>
-      <w:pPr>
-        <w:rPr>
-          <w:rFonts w:ascii="Times New Roman" w:hAnsi="Times New Roman" w:cs="Times New Roman"/>
-          <w:sz w:val="24"/>
-          <w:szCs w:val="24"/>
-          <w:lang w:val="en-US"/>
-        </w:rPr>
-      </w:pPr>
-    </w:p>
-    <w:p>
-      <w:pPr>
-        <w:rPr>
-          <w:rFonts w:ascii="Times New Roman" w:hAnsi="Times New Roman" w:cs="Times New Roman"/>
-          <w:sz w:val="24"/>
-          <w:szCs w:val="24"/>
-        </w:rPr>
-      </w:pPr>
-      <w:r>
-        <w:rPr>
-          <w:rFonts w:ascii="Times New Roman" w:hAnsi="Times New Roman" w:cs="Times New Roman"/>
-          <w:sz w:val="24"/>
-          <w:szCs w:val="24"/>
-          <w:lang w:val="en-US"/>
-        </w:rPr>
-        <w:t>II</w:t>
-      </w:r>
-      <w:r>
-        <w:rPr>
-          <w:rFonts w:ascii="Times New Roman" w:hAnsi="Times New Roman" w:cs="Times New Roman"/>
-          <w:sz w:val="24"/>
-          <w:szCs w:val="24"/>
-        </w:rPr>
-        <w:t>.</w:t>
-      </w:r>
-    </w:p>
-    <w:p>
-      <w:pPr>
-        <w:rPr>
-          <w:rFonts w:ascii="Times New Roman" w:hAnsi="Times New Roman" w:cs="Times New Roman"/>
-          <w:sz w:val="24"/>
-          <w:szCs w:val="24"/>
-        </w:rPr>
-      </w:pPr>
-      <w:r>
-        <w:rPr>
-          <w:rFonts w:ascii="Times New Roman" w:hAnsi="Times New Roman" w:cs="Times New Roman"/>
-          <w:sz w:val="24"/>
-          <w:szCs w:val="24"/>
-        </w:rPr>
-        <w:t>Статья 1338 ГК РФ:</w:t>
-      </w:r>
-    </w:p>
-    <w:p>
-      <w:pPr>
-        <w:rPr>
-          <w:rFonts w:ascii="Times New Roman" w:hAnsi="Times New Roman" w:cs="Times New Roman"/>
-          <w:sz w:val="24"/>
-          <w:szCs w:val="24"/>
         </w:rPr>
       </w:pPr>
       <w:r>
@@ -568,6 +608,24 @@
           <w:sz w:val="24"/>
           <w:szCs w:val="24"/>
         </w:rPr>
+        <w:t>«Об исключительном праве речь пойдёт чуть позже».</w:t>
+      </w:r>
+    </w:p>
+    <w:p>
+      <w:pPr>
+        <w:rPr>
+          <w:rFonts w:ascii="Times New Roman" w:hAnsi="Times New Roman" w:cs="Times New Roman"/>
+          <w:sz w:val="24"/>
+          <w:szCs w:val="24"/>
+        </w:rPr>
+      </w:pPr>
+      <w:r>
+        <w:rPr>
+          <w:rFonts w:ascii="Times New Roman" w:hAnsi="Times New Roman" w:cs="Times New Roman"/>
+          <w:sz w:val="24"/>
+          <w:szCs w:val="24"/>
+        </w:rPr>
+        <w:lastRenderedPageBreak/>
         <w:t xml:space="preserve">2. При обнародовании произведения публикатор обязан соблюдать условия, предусмотренные пунктом 3 </w:t>
       </w:r>
       <w:r>
@@ -593,8 +651,347 @@
           <w:sz w:val="24"/>
           <w:szCs w:val="24"/>
         </w:rPr>
+        <w:t>«Этот пункт, по сути, говорит о том же, что и статья 1337, только в более частном случае. А именно, что при обнародовании произведения публикатор обязан не нарушать волю покойного автора, то есть, соблюдать закон».</w:t>
+      </w:r>
+    </w:p>
+    <w:p>
+      <w:pPr>
+        <w:rPr>
+          <w:rFonts w:ascii="Times New Roman" w:hAnsi="Times New Roman" w:cs="Times New Roman"/>
+          <w:sz w:val="24"/>
+          <w:szCs w:val="24"/>
+        </w:rPr>
+      </w:pPr>
+      <w:r>
+        <w:rPr>
+          <w:rFonts w:ascii="Times New Roman" w:hAnsi="Times New Roman" w:cs="Times New Roman"/>
+          <w:sz w:val="24"/>
+          <w:szCs w:val="24"/>
+        </w:rPr>
+        <w:t>3. Публикатор в течение срока действия исключительного права публикатора на произведение обладает правомочиями, указанными в абзаце втором пункта 1 статьи 1266 настоящего Кодекса. Такими же правомочиями обладает лицо, к которому перешло исключительное право публикатора на произведение.</w:t>
+      </w:r>
+    </w:p>
+    <w:p>
+      <w:pPr>
+        <w:rPr>
+          <w:rFonts w:ascii="Times New Roman" w:hAnsi="Times New Roman" w:cs="Times New Roman"/>
+          <w:sz w:val="24"/>
+          <w:szCs w:val="24"/>
+          <w:lang w:val="en-US"/>
+        </w:rPr>
+      </w:pPr>
+      <w:r>
+        <w:rPr>
+          <w:rFonts w:ascii="Times New Roman" w:hAnsi="Times New Roman" w:cs="Times New Roman"/>
+          <w:sz w:val="24"/>
+          <w:szCs w:val="24"/>
+        </w:rPr>
+        <w:t xml:space="preserve">«Данный пункт обозначает третье правомочие публикатора, а именно </w:t>
+      </w:r>
+      <w:r>
+        <w:rPr>
+          <w:rFonts w:ascii="Times New Roman" w:hAnsi="Times New Roman" w:cs="Times New Roman"/>
+          <w:sz w:val="24"/>
+          <w:szCs w:val="24"/>
+        </w:rPr>
+        <w:t>право на внесение в обнародованное произведение изменений, сокращений или дополнений, при условии, что этим не искажается замысел автора</w:t>
+      </w:r>
+      <w:r>
+        <w:rPr>
+          <w:rFonts w:ascii="Times New Roman" w:hAnsi="Times New Roman" w:cs="Times New Roman"/>
+          <w:sz w:val="24"/>
+          <w:szCs w:val="24"/>
+        </w:rPr>
+        <w:t>. Данное право действует в течение периода и передаётся с исключительным правом. Стоит также отметить, что данный пункт подразумевает, что произведение сначала было обнародовано в полной форме, и лишь потом над ним были совершены некие манипуляции».</w:t>
+      </w:r>
+    </w:p>
+    <w:p>
+      <w:pPr>
+        <w:rPr>
+          <w:rFonts w:ascii="Times New Roman" w:hAnsi="Times New Roman" w:cs="Times New Roman"/>
+          <w:sz w:val="24"/>
+          <w:szCs w:val="24"/>
+          <w:lang w:val="en-US"/>
+        </w:rPr>
+      </w:pPr>
+    </w:p>
+    <w:p>
+      <w:pPr>
+        <w:rPr>
+          <w:rFonts w:ascii="Times New Roman" w:hAnsi="Times New Roman" w:cs="Times New Roman"/>
+          <w:sz w:val="24"/>
+          <w:szCs w:val="24"/>
+        </w:rPr>
+      </w:pPr>
+      <w:r>
+        <w:rPr>
+          <w:rFonts w:ascii="Times New Roman" w:hAnsi="Times New Roman" w:cs="Times New Roman"/>
+          <w:sz w:val="24"/>
+          <w:szCs w:val="24"/>
+          <w:lang w:val="en-US"/>
+        </w:rPr>
+        <w:t>III</w:t>
+      </w:r>
+      <w:r>
+        <w:rPr>
+          <w:rFonts w:ascii="Times New Roman" w:hAnsi="Times New Roman" w:cs="Times New Roman"/>
+          <w:sz w:val="24"/>
+          <w:szCs w:val="24"/>
+        </w:rPr>
+        <w:t>.</w:t>
+      </w:r>
+    </w:p>
+    <w:p>
+      <w:pPr>
+        <w:rPr>
+          <w:rFonts w:ascii="Times New Roman" w:hAnsi="Times New Roman" w:cs="Times New Roman"/>
+          <w:sz w:val="24"/>
+          <w:szCs w:val="24"/>
+        </w:rPr>
+      </w:pPr>
+      <w:r>
+        <w:rPr>
+          <w:rFonts w:ascii="Times New Roman" w:hAnsi="Times New Roman" w:cs="Times New Roman"/>
+          <w:sz w:val="24"/>
+          <w:szCs w:val="24"/>
+        </w:rPr>
+        <w:t>Статья 1339 ГК РФ:</w:t>
+      </w:r>
+    </w:p>
+    <w:p>
+      <w:pPr>
+        <w:rPr>
+          <w:rFonts w:ascii="Times New Roman" w:hAnsi="Times New Roman" w:cs="Times New Roman"/>
+          <w:sz w:val="24"/>
+          <w:szCs w:val="24"/>
+          <w:lang w:val="en-US"/>
+        </w:rPr>
+      </w:pPr>
+      <w:r>
+        <w:rPr>
+          <w:rFonts w:ascii="Times New Roman" w:hAnsi="Times New Roman" w:cs="Times New Roman"/>
+          <w:sz w:val="24"/>
+          <w:szCs w:val="24"/>
+        </w:rPr>
+        <w:t>1. Публикатору произведения принадлежит исключительное право использовать произведение в соответствии со статьей 1229 настоящего Кодекса (исключительное право публикатора на произведение) способами, предусмотренными подпунктами 1 - 8.1 и 11 пункта 2 статьи 1270 настоящего Кодекса. Публикатор произведения может распоряжаться у</w:t>
+      </w:r>
+      <w:r>
+        <w:rPr>
+          <w:rFonts w:ascii="Times New Roman" w:hAnsi="Times New Roman" w:cs="Times New Roman"/>
+          <w:sz w:val="24"/>
+          <w:szCs w:val="24"/>
+        </w:rPr>
+        <w:t>казанным исключительным правом.</w:t>
+      </w:r>
+    </w:p>
+    <w:p>
+      <w:pPr>
+        <w:rPr>
+          <w:rFonts w:ascii="Times New Roman" w:hAnsi="Times New Roman" w:cs="Times New Roman"/>
+          <w:sz w:val="24"/>
+          <w:szCs w:val="24"/>
+        </w:rPr>
+      </w:pPr>
+      <w:r>
+        <w:rPr>
+          <w:rFonts w:ascii="Times New Roman" w:hAnsi="Times New Roman" w:cs="Times New Roman"/>
+          <w:sz w:val="24"/>
+          <w:szCs w:val="24"/>
+        </w:rPr>
+        <w:t xml:space="preserve">«То есть, </w:t>
+      </w:r>
+      <w:r>
+        <w:rPr>
+          <w:rFonts w:ascii="Times New Roman" w:hAnsi="Times New Roman" w:cs="Times New Roman"/>
+          <w:sz w:val="24"/>
+          <w:szCs w:val="24"/>
+        </w:rPr>
+        <w:t>список действий</w:t>
+      </w:r>
+      <w:r>
+        <w:rPr>
+          <w:rFonts w:ascii="Times New Roman" w:hAnsi="Times New Roman" w:cs="Times New Roman"/>
+          <w:sz w:val="24"/>
+          <w:szCs w:val="24"/>
+        </w:rPr>
+        <w:t>, которые публикатор может осущ</w:t>
+      </w:r>
+      <w:r>
+        <w:rPr>
+          <w:rFonts w:ascii="Times New Roman" w:hAnsi="Times New Roman" w:cs="Times New Roman"/>
+          <w:sz w:val="24"/>
+          <w:szCs w:val="24"/>
+        </w:rPr>
+        <w:t>ествлять с произведением, включае</w:t>
+      </w:r>
+      <w:r>
+        <w:rPr>
+          <w:rFonts w:ascii="Times New Roman" w:hAnsi="Times New Roman" w:cs="Times New Roman"/>
+          <w:sz w:val="24"/>
+          <w:szCs w:val="24"/>
+        </w:rPr>
+        <w:t>т в себя воспроизведение, распространение, публичное исполнение, импорт и прочие, изложенные в статье 1270 ГК РФ».</w:t>
+      </w:r>
+    </w:p>
+    <w:p>
+      <w:pPr>
+        <w:rPr>
+          <w:rFonts w:ascii="Times New Roman" w:hAnsi="Times New Roman" w:cs="Times New Roman"/>
+          <w:sz w:val="24"/>
+          <w:szCs w:val="24"/>
+        </w:rPr>
+      </w:pPr>
+      <w:r>
+        <w:rPr>
+          <w:rFonts w:ascii="Times New Roman" w:hAnsi="Times New Roman" w:cs="Times New Roman"/>
+          <w:sz w:val="24"/>
+          <w:szCs w:val="24"/>
+        </w:rPr>
+        <w:t>2. Исключительное право публикатора на произведение признается и в том случае, когда произведение было обнародовано публикатором в переводе или в виде иной переработки. Исключительное право публикатора на произведение признается и действует независимо от наличия и действия авторского права публикатора или других лиц на перевод или иную переработку произведения.</w:t>
+      </w:r>
+    </w:p>
+    <w:p>
+      <w:pPr>
+        <w:rPr>
+          <w:rFonts w:ascii="Times New Roman" w:hAnsi="Times New Roman" w:cs="Times New Roman"/>
+          <w:sz w:val="24"/>
+          <w:szCs w:val="24"/>
+          <w:lang w:val="en-US"/>
+        </w:rPr>
+      </w:pPr>
+      <w:r>
+        <w:rPr>
+          <w:rFonts w:ascii="Times New Roman" w:hAnsi="Times New Roman" w:cs="Times New Roman"/>
+          <w:sz w:val="24"/>
+          <w:szCs w:val="24"/>
+        </w:rPr>
+        <w:t>«Данный пункт немного мутный в том плане, что я так и не сумел понять, означает ли публикация лишь изменённой версии произведения к возникновению исключительного права. В комментарии к статье, идёт речь об ошибочности данного суждения, но также говорится и об ошибке, совершённой законодателем, как будто статья была неверно написана и до сих пор не исправлена. Что, в общем-то не должно удивлять, так как для России это относительно новая область права».</w:t>
+      </w:r>
+    </w:p>
+    <w:p>
+      <w:pPr>
+        <w:rPr>
+          <w:rFonts w:ascii="Times New Roman" w:hAnsi="Times New Roman" w:cs="Times New Roman"/>
+          <w:sz w:val="24"/>
+          <w:szCs w:val="24"/>
+          <w:lang w:val="en-US"/>
+        </w:rPr>
+      </w:pPr>
+    </w:p>
+    <w:p>
+      <w:pPr>
+        <w:rPr>
+          <w:rFonts w:ascii="Times New Roman" w:hAnsi="Times New Roman" w:cs="Times New Roman"/>
+          <w:sz w:val="24"/>
+          <w:szCs w:val="24"/>
+        </w:rPr>
+      </w:pPr>
+      <w:r>
+        <w:rPr>
+          <w:rFonts w:ascii="Times New Roman" w:hAnsi="Times New Roman" w:cs="Times New Roman"/>
+          <w:sz w:val="24"/>
+          <w:szCs w:val="24"/>
+          <w:lang w:val="en-US"/>
+        </w:rPr>
         <w:lastRenderedPageBreak/>
-        <w:t>3. Публикатор в течение срока действия исключительного права публикатора на произведение обладает правомочиями, указанными в абзаце втором пункта 1 статьи 1266 настоящего Кодекса. Такими же правомочиями обладает лицо, к которому перешло исключительное право публикатора на произведение.</w:t>
+        <w:t>IV</w:t>
+      </w:r>
+      <w:r>
+        <w:rPr>
+          <w:rFonts w:ascii="Times New Roman" w:hAnsi="Times New Roman" w:cs="Times New Roman"/>
+          <w:sz w:val="24"/>
+          <w:szCs w:val="24"/>
+        </w:rPr>
+        <w:t>.</w:t>
+      </w:r>
+    </w:p>
+    <w:p>
+      <w:pPr>
+        <w:rPr>
+          <w:rFonts w:ascii="Times New Roman" w:hAnsi="Times New Roman" w:cs="Times New Roman"/>
+          <w:sz w:val="24"/>
+          <w:szCs w:val="24"/>
+        </w:rPr>
+      </w:pPr>
+      <w:r>
+        <w:rPr>
+          <w:rFonts w:ascii="Times New Roman" w:hAnsi="Times New Roman" w:cs="Times New Roman"/>
+          <w:sz w:val="24"/>
+          <w:szCs w:val="24"/>
+        </w:rPr>
+        <w:t>«Право публикатора встречается преимущественно в законодательстве стран Европейского союза, в США аналога не имеет.</w:t>
+      </w:r>
+      <w:r>
+        <w:rPr>
+          <w:rFonts w:ascii="Times New Roman" w:hAnsi="Times New Roman" w:cs="Times New Roman"/>
+          <w:sz w:val="24"/>
+          <w:szCs w:val="24"/>
+        </w:rPr>
+        <w:t xml:space="preserve"> </w:t>
+      </w:r>
+      <w:r>
+        <w:rPr>
+          <w:rFonts w:ascii="Times New Roman" w:hAnsi="Times New Roman" w:cs="Times New Roman"/>
+          <w:sz w:val="24"/>
+          <w:szCs w:val="24"/>
+        </w:rPr>
+        <w:t xml:space="preserve">Изначально данный пункт отсутствовал в законадательстве многих стран, но в 1993ом году был принят общий стандарт – </w:t>
+      </w:r>
+      <w:r>
+        <w:rPr>
+          <w:rFonts w:ascii="Times New Roman" w:hAnsi="Times New Roman" w:cs="Times New Roman"/>
+          <w:sz w:val="24"/>
+          <w:szCs w:val="24"/>
+        </w:rPr>
+        <w:t>Директива 93/98/EEC</w:t>
+      </w:r>
+      <w:r>
+        <w:rPr>
+          <w:rFonts w:ascii="Times New Roman" w:hAnsi="Times New Roman" w:cs="Times New Roman"/>
+          <w:sz w:val="24"/>
+          <w:szCs w:val="24"/>
+        </w:rPr>
+        <w:t xml:space="preserve"> – в частности, предусмотревший срок действия данных прав (25 лет)</w:t>
+      </w:r>
+      <w:r>
+        <w:rPr>
+          <w:rFonts w:ascii="Times New Roman" w:hAnsi="Times New Roman" w:cs="Times New Roman"/>
+          <w:sz w:val="24"/>
+          <w:szCs w:val="24"/>
+        </w:rPr>
+        <w:t xml:space="preserve"> и срок, после которого данные права могут вступить в силу (</w:t>
+      </w:r>
+      <w:r>
+        <w:rPr>
+          <w:rFonts w:ascii="Times New Roman" w:hAnsi="Times New Roman" w:cs="Times New Roman"/>
+          <w:sz w:val="24"/>
+          <w:szCs w:val="24"/>
+        </w:rPr>
+        <w:t>70 лет</w:t>
+      </w:r>
+      <w:r>
+        <w:rPr>
+          <w:rFonts w:ascii="Times New Roman" w:hAnsi="Times New Roman" w:cs="Times New Roman"/>
+          <w:sz w:val="24"/>
+          <w:szCs w:val="24"/>
+        </w:rPr>
+        <w:t xml:space="preserve"> со дня смерти автора и независимо от дня первой публикации</w:t>
+      </w:r>
+      <w:r>
+        <w:rPr>
+          <w:rFonts w:ascii="Times New Roman" w:hAnsi="Times New Roman" w:cs="Times New Roman"/>
+          <w:sz w:val="24"/>
+          <w:szCs w:val="24"/>
+        </w:rPr>
+        <w:t>)</w:t>
+      </w:r>
+      <w:r>
+        <w:rPr>
+          <w:rFonts w:ascii="Times New Roman" w:hAnsi="Times New Roman" w:cs="Times New Roman"/>
+          <w:sz w:val="24"/>
+          <w:szCs w:val="24"/>
+        </w:rPr>
+        <w:t>. Так что в этом плане наши законодательства схожи. Принята эта директива была 27 странами Евросоюза».</w:t>
       </w:r>
     </w:p>
     <w:sectPr>
@@ -766,10 +1163,12 @@
   <w:style w:type="paragraph" w:default="1" w:styleId="a">
     <w:name w:val="Normal"/>
     <w:qFormat/>
+    <w:rsid w:val="00C126B6"/>
   </w:style>
   <w:style w:type="character" w:default="1" w:styleId="a0">
     <w:name w:val="Default Paragraph Font"/>
     <w:uiPriority w:val="1"/>
+    <w:semiHidden/>
     <w:unhideWhenUsed/>
   </w:style>
   <w:style w:type="table" w:default="1" w:styleId="a1">

</xml_diff>